<commit_message>
removed the sales prices
</commit_message>
<xml_diff>
--- a/finalDBReport.docx
+++ b/finalDBReport.docx
@@ -338,6 +338,12 @@
     </w:p>
     <w:sdt>
       <w:sdtPr>
+        <w:rPr>
+          <w:rFonts w:asciiTheme="minorHAnsi" w:eastAsiaTheme="minorHAnsi" w:hAnsiTheme="minorHAnsi" w:cstheme="minorBidi"/>
+          <w:color w:val="auto"/>
+          <w:sz w:val="22"/>
+          <w:szCs w:val="22"/>
+        </w:rPr>
         <w:id w:val="-2100621107"/>
         <w:docPartObj>
           <w:docPartGallery w:val="Table of Contents"/>
@@ -346,13 +352,9 @@
       </w:sdtPr>
       <w:sdtEndPr>
         <w:rPr>
-          <w:rFonts w:asciiTheme="minorHAnsi" w:eastAsiaTheme="minorHAnsi" w:hAnsiTheme="minorHAnsi" w:cstheme="minorBidi"/>
           <w:b/>
           <w:bCs/>
           <w:noProof/>
-          <w:color w:val="auto"/>
-          <w:sz w:val="22"/>
-          <w:szCs w:val="22"/>
         </w:rPr>
       </w:sdtEndPr>
       <w:sdtContent>
@@ -1109,8 +1111,6 @@
       <w:r>
         <w:br w:type="page"/>
       </w:r>
-      <w:bookmarkStart w:id="0" w:name="_GoBack"/>
-      <w:bookmarkEnd w:id="0"/>
     </w:p>
     <w:p>
       <w:pPr>
@@ -1121,7 +1121,7 @@
           <w:color w:val="auto"/>
         </w:rPr>
       </w:pPr>
-      <w:bookmarkStart w:id="1" w:name="_Toc450484109"/>
+      <w:bookmarkStart w:id="0" w:name="_Toc450484109"/>
       <w:r>
         <w:rPr>
           <w:rFonts w:ascii="Times New Roman" w:hAnsi="Times New Roman" w:cs="Times New Roman"/>
@@ -1131,7 +1131,7 @@
         <w:lastRenderedPageBreak/>
         <w:t>Abstract</w:t>
       </w:r>
-      <w:bookmarkEnd w:id="1"/>
+      <w:bookmarkEnd w:id="0"/>
     </w:p>
     <w:p>
       <w:pPr>
@@ -1148,30 +1148,7 @@
           <w:szCs w:val="24"/>
         </w:rPr>
         <w:tab/>
-      </w:r>
-      <w:r>
-        <w:rPr>
-          <w:rFonts w:ascii="Times New Roman" w:hAnsi="Times New Roman" w:cs="Times New Roman"/>
-          <w:sz w:val="24"/>
-          <w:szCs w:val="24"/>
-        </w:rPr>
-        <w:t>When sick, a trip to the drug store is an unpleasant endeavor.  Even knowing your illness, choosing the best medication to alleviate your symptoms can be difficult due to the large number of options available.  This project would make this choice, and ther</w:t>
-      </w:r>
-      <w:r>
-        <w:rPr>
-          <w:rFonts w:ascii="Times New Roman" w:hAnsi="Times New Roman" w:cs="Times New Roman"/>
-          <w:sz w:val="24"/>
-          <w:szCs w:val="24"/>
-        </w:rPr>
-        <w:t>efore the trip, much simpler.  By inputting a list of symptoms, the database will cross reference and recommend the best medication for your symptoms.  Medication is ranked according to effectiveness based on an ever growing list of surveys.  These symptom</w:t>
-      </w:r>
-      <w:r>
-        <w:rPr>
-          <w:rFonts w:ascii="Times New Roman" w:hAnsi="Times New Roman" w:cs="Times New Roman"/>
-          <w:sz w:val="24"/>
-          <w:szCs w:val="24"/>
-        </w:rPr>
-        <w:t xml:space="preserve">s would include: headaches, toothaches, stomachaches, allergies, etc. </w:t>
+        <w:t xml:space="preserve">When sick, a trip to the drug store is an unpleasant endeavor.  Even knowing your illness, choosing the best medication to alleviate your symptoms can be difficult due to the large number of options available.  This project would make this choice, and therefore the trip, much simpler.  By inputting a list of symptoms, the database will cross reference and recommend the best medication for your symptoms.  Medication is ranked according to effectiveness based on an ever growing list of surveys.  These symptoms would include: headaches, toothaches, stomachaches, allergies, etc. </w:t>
       </w:r>
     </w:p>
     <w:p>
@@ -1199,7 +1176,7 @@
           <w:b/>
         </w:rPr>
       </w:pPr>
-      <w:bookmarkStart w:id="2" w:name="_Toc450484110"/>
+      <w:bookmarkStart w:id="1" w:name="_Toc450484110"/>
       <w:r>
         <w:rPr>
           <w:rFonts w:ascii="Times New Roman" w:hAnsi="Times New Roman" w:cs="Times New Roman"/>
@@ -1209,7 +1186,7 @@
         <w:lastRenderedPageBreak/>
         <w:t>Introduction</w:t>
       </w:r>
-      <w:bookmarkEnd w:id="2"/>
+      <w:bookmarkEnd w:id="1"/>
     </w:p>
     <w:p>
       <w:pPr>
@@ -1226,39 +1203,7 @@
           <w:szCs w:val="24"/>
         </w:rPr>
         <w:tab/>
-        <w:t>This project is meant to help regular people choose the best over the counter medication for minor illnesses.  The concept is to develop a system where users can input t</w:t>
-      </w:r>
-      <w:r>
-        <w:rPr>
-          <w:rFonts w:ascii="Times New Roman" w:hAnsi="Times New Roman" w:cs="Times New Roman"/>
-          <w:sz w:val="24"/>
-          <w:szCs w:val="24"/>
-        </w:rPr>
-        <w:t xml:space="preserve">he symptoms that they are experiencing and based on research and feedback from customers and medical documentation, we provide a recommendation of the best over the counter pills to take to alleviate the symptoms.   The application will use several tables </w:t>
-      </w:r>
-      <w:r>
-        <w:rPr>
-          <w:rFonts w:ascii="Times New Roman" w:hAnsi="Times New Roman" w:cs="Times New Roman"/>
-          <w:sz w:val="24"/>
-          <w:szCs w:val="24"/>
-        </w:rPr>
-        <w:t>and databases which will have several indexed tables.  The databases will be tied to each other with an index id to quicken queries.  Once queried the application will search the databases that contain a medicines description and rating, based on reviews f</w:t>
-      </w:r>
-      <w:r>
-        <w:rPr>
-          <w:rFonts w:ascii="Times New Roman" w:hAnsi="Times New Roman" w:cs="Times New Roman"/>
-          <w:sz w:val="24"/>
-          <w:szCs w:val="24"/>
-        </w:rPr>
-        <w:t>rom other users and scientific documentations, queries will then return the top sorted medicines for the specified symptoms along with their description.  The results will be presented through a custom made user interface.  Users will be able to select fro</w:t>
-      </w:r>
-      <w:r>
-        <w:rPr>
-          <w:rFonts w:ascii="Times New Roman" w:hAnsi="Times New Roman" w:cs="Times New Roman"/>
-          <w:sz w:val="24"/>
-          <w:szCs w:val="24"/>
-        </w:rPr>
-        <w:t>m drop down menus to view medicine descriptions and rating.  Users will also have the choice to log in and write reviews which will influence the rating of medication.</w:t>
+        <w:t>This project is meant to help regular people choose the best over the counter medication for minor illnesses.  The concept is to develop a system where users can input the symptoms that they are experiencing and based on research and feedback from customers and medical documentation, we provide a recommendation of the best over the counter pills to take to alleviate the symptoms.   The application will use several tables and databases which will have several indexed tables.  The databases will be tied to each other with an index id to quicken queries.  Once queried the application will search the databases that contain a medicines description and rating, based on reviews from other users and scientific documentations, queries will then return the top sorted medicines for the specified symptoms along with their description.  The results will be presented through a custom made user interface.  Users will be able to select from drop down menus to view medicine descriptions and rating.  Users will also have the choice to log in and write reviews which will influence the rating of medication.</w:t>
       </w:r>
     </w:p>
     <w:p>
@@ -1280,7 +1225,7 @@
           <w:color w:val="auto"/>
         </w:rPr>
       </w:pPr>
-      <w:bookmarkStart w:id="3" w:name="_Toc450484111"/>
+      <w:bookmarkStart w:id="2" w:name="_Toc450484111"/>
       <w:r>
         <w:rPr>
           <w:rFonts w:ascii="Times New Roman" w:hAnsi="Times New Roman" w:cs="Times New Roman"/>
@@ -1289,7 +1234,7 @@
         </w:rPr>
         <w:t>Product Requirements</w:t>
       </w:r>
-      <w:bookmarkEnd w:id="3"/>
+      <w:bookmarkEnd w:id="2"/>
     </w:p>
     <w:p>
       <w:pPr>
@@ -1335,15 +1280,7 @@
           <w:sz w:val="24"/>
           <w:szCs w:val="24"/>
         </w:rPr>
-        <w:t>User, Client, and</w:t>
-      </w:r>
-      <w:r>
-        <w:rPr>
-          <w:rFonts w:ascii="Times New Roman" w:hAnsi="Times New Roman" w:cs="Times New Roman"/>
-          <w:sz w:val="24"/>
-          <w:szCs w:val="24"/>
-        </w:rPr>
-        <w:t xml:space="preserve"> Administrator.  Each one of the following has specific roles and regulation on what they can do and access based on their rights set up by the database manager:</w:t>
+        <w:t>User, Client, and Administrator.  Each one of the following has specific roles and regulation on what they can do and access based on their rights set up by the database manager:</w:t>
       </w:r>
     </w:p>
     <w:p>
@@ -1446,15 +1383,7 @@
           <w:szCs w:val="24"/>
         </w:rPr>
         <w:tab/>
-        <w:t>Clients</w:t>
-      </w:r>
-      <w:r>
-        <w:rPr>
-          <w:rFonts w:ascii="Times New Roman" w:hAnsi="Times New Roman" w:cs="Times New Roman"/>
-          <w:sz w:val="24"/>
-          <w:szCs w:val="24"/>
-        </w:rPr>
-        <w:t xml:space="preserve"> are registered users who can log in to write reviews and rate medicine.  They have to be authenticated from the database and given the respect view. </w:t>
+        <w:t xml:space="preserve">Clients are registered users who can log in to write reviews and rate medicine.  They have to be authenticated from the database and given the respect view. </w:t>
       </w:r>
     </w:p>
     <w:p>
@@ -1505,23 +1434,7 @@
           <w:szCs w:val="24"/>
         </w:rPr>
         <w:tab/>
-        <w:t>The Administrator is the database manager and controls everythin</w:t>
-      </w:r>
-      <w:r>
-        <w:rPr>
-          <w:rFonts w:ascii="Times New Roman" w:hAnsi="Times New Roman" w:cs="Times New Roman"/>
-          <w:sz w:val="24"/>
-          <w:szCs w:val="24"/>
-        </w:rPr>
-        <w:t>g within the database.   The administrator has the right and roles to create new tables, update tables, and change table outcomes.  The administrator can also delete tables or delete the existing database as well as initiate a backup of the database. Admin</w:t>
-      </w:r>
-      <w:r>
-        <w:rPr>
-          <w:rFonts w:ascii="Times New Roman" w:hAnsi="Times New Roman" w:cs="Times New Roman"/>
-          <w:sz w:val="24"/>
-          <w:szCs w:val="24"/>
-        </w:rPr>
-        <w:t>istrator can also change the rating of medicines and delete reviews.</w:t>
+        <w:t>The Administrator is the database manager and controls everything within the database.   The administrator has the right and roles to create new tables, update tables, and change table outcomes.  The administrator can also delete tables or delete the existing database as well as initiate a backup of the database. Administrator can also change the rating of medicines and delete reviews.</w:t>
       </w:r>
     </w:p>
     <w:p>
@@ -1714,7 +1627,7 @@
           <w:color w:val="auto"/>
         </w:rPr>
       </w:pPr>
-      <w:bookmarkStart w:id="4" w:name="_Toc450484112"/>
+      <w:bookmarkStart w:id="3" w:name="_Toc450484112"/>
       <w:r>
         <w:rPr>
           <w:rFonts w:ascii="Times New Roman" w:hAnsi="Times New Roman" w:cs="Times New Roman"/>
@@ -1723,7 +1636,7 @@
         </w:rPr>
         <w:t>Table Relationships</w:t>
       </w:r>
-      <w:bookmarkEnd w:id="4"/>
+      <w:bookmarkEnd w:id="3"/>
     </w:p>
     <w:p/>
     <w:p>
@@ -1765,15 +1678,7 @@
           <w:sz w:val="24"/>
           <w:szCs w:val="24"/>
         </w:rPr>
-        <w:t xml:space="preserve">The medicine table </w:t>
-      </w:r>
-      <w:r>
-        <w:rPr>
-          <w:rFonts w:ascii="Times New Roman" w:hAnsi="Times New Roman" w:cs="Times New Roman"/>
-          <w:sz w:val="24"/>
-          <w:szCs w:val="24"/>
-        </w:rPr>
-        <w:t>will be linked with the symptom table, each medicine will become a member of a symptom, which will hold a description of that symptom and the medicine most recommended to alleviate it.</w:t>
+        <w:t>The medicine table will be linked with the symptom table, each medicine will become a member of a symptom, which will hold a description of that symptom and the medicine most recommended to alleviate it.</w:t>
       </w:r>
     </w:p>
     <w:p>
@@ -1794,15 +1699,7 @@
           <w:sz w:val="24"/>
           <w:szCs w:val="24"/>
         </w:rPr>
-        <w:t>Ratings and reviews will be linked to the symptom and the medicine tabl</w:t>
-      </w:r>
-      <w:r>
-        <w:rPr>
-          <w:rFonts w:ascii="Times New Roman" w:hAnsi="Times New Roman" w:cs="Times New Roman"/>
-          <w:sz w:val="24"/>
-          <w:szCs w:val="24"/>
-        </w:rPr>
-        <w:t>es, it will be based on how many reviews have been received.  Each review will be rated from 1 to 10.</w:t>
+        <w:t>Ratings and reviews will be linked to the symptom and the medicine tables, it will be based on how many reviews have been received.  Each review will be rated from 1 to 10.</w:t>
       </w:r>
     </w:p>
     <w:p>
@@ -1823,15 +1720,7 @@
           <w:sz w:val="24"/>
           <w:szCs w:val="24"/>
         </w:rPr>
-        <w:t>Updating will go to the targeted field based on customer ID, then the symptom table and the medicine will be given a review and rating.  The average ratin</w:t>
-      </w:r>
-      <w:r>
-        <w:rPr>
-          <w:rFonts w:ascii="Times New Roman" w:hAnsi="Times New Roman" w:cs="Times New Roman"/>
-          <w:sz w:val="24"/>
-          <w:szCs w:val="24"/>
-        </w:rPr>
-        <w:t>g, along with number of reviews, will be display towards top bar of the pages</w:t>
+        <w:t>Updating will go to the targeted field based on customer ID, then the symptom table and the medicine will be given a review and rating.  The average rating, along with number of reviews, will be display towards top bar of the pages</w:t>
       </w:r>
     </w:p>
     <w:p>
@@ -1894,15 +1783,7 @@
           <w:sz w:val="24"/>
           <w:szCs w:val="24"/>
         </w:rPr>
-        <w:t>User can only update information and rating systems through rev</w:t>
-      </w:r>
-      <w:r>
-        <w:rPr>
-          <w:rFonts w:ascii="Times New Roman" w:hAnsi="Times New Roman" w:cs="Times New Roman"/>
-          <w:sz w:val="24"/>
-          <w:szCs w:val="24"/>
-        </w:rPr>
-        <w:t>iews.</w:t>
+        <w:t>User can only update information and rating systems through reviews.</w:t>
       </w:r>
     </w:p>
     <w:p>
@@ -1944,47 +1825,10 @@
           <w:sz w:val="24"/>
           <w:szCs w:val="24"/>
         </w:rPr>
-        <w:t>Review will also be linked by primary</w:t>
-      </w:r>
-      <w:r>
-        <w:rPr>
-          <w:rFonts w:ascii="Times New Roman" w:hAnsi="Times New Roman" w:cs="Times New Roman"/>
-          <w:sz w:val="24"/>
-          <w:szCs w:val="24"/>
-        </w:rPr>
-        <w:t xml:space="preserve"> keys to the client and Administrator table, from there, they will be linked to medicine, and symptoms.</w:t>
-      </w:r>
-    </w:p>
-    <w:p>
-      <w:pPr>
-        <w:numPr>
-          <w:ilvl w:val="0"/>
-          <w:numId w:val="4"/>
-        </w:numPr>
-        <w:rPr>
-          <w:rFonts w:ascii="Times New Roman" w:hAnsi="Times New Roman" w:cs="Times New Roman"/>
-          <w:sz w:val="24"/>
-          <w:szCs w:val="24"/>
-        </w:rPr>
-      </w:pPr>
-      <w:r>
-        <w:rPr>
-          <w:rFonts w:ascii="Times New Roman" w:hAnsi="Times New Roman" w:cs="Times New Roman"/>
-          <w:sz w:val="24"/>
-          <w:szCs w:val="24"/>
-        </w:rPr>
-        <w:t>Medicine Sales values table will have the foreign keys to medicine table, and review.</w:t>
-      </w:r>
-    </w:p>
-    <w:p>
-      <w:pPr>
-        <w:spacing w:after="0"/>
-        <w:rPr>
-          <w:rFonts w:ascii="Times New Roman" w:hAnsi="Times New Roman" w:cs="Times New Roman"/>
-          <w:sz w:val="24"/>
-          <w:szCs w:val="24"/>
-        </w:rPr>
-      </w:pPr>
+        <w:t>Review will also be linked by primary keys to the client and Administrator table, from there, they will be linked to medicine, and symptoms.</w:t>
+      </w:r>
+      <w:bookmarkStart w:id="4" w:name="_GoBack"/>
+      <w:bookmarkEnd w:id="4"/>
       <w:r>
         <w:rPr>
           <w:rFonts w:ascii="Times New Roman" w:hAnsi="Times New Roman" w:cs="Times New Roman"/>
@@ -2043,15 +1887,7 @@
           <w:sz w:val="24"/>
           <w:szCs w:val="24"/>
         </w:rPr>
-        <w:t>The following has sever</w:t>
-      </w:r>
-      <w:r>
-        <w:rPr>
-          <w:rFonts w:ascii="Times New Roman" w:hAnsi="Times New Roman" w:cs="Times New Roman"/>
-          <w:sz w:val="24"/>
-          <w:szCs w:val="24"/>
-        </w:rPr>
-        <w:t xml:space="preserve">al possible use cases for the databases and its entities. </w:t>
+        <w:t xml:space="preserve">The following has several possible use cases for the databases and its entities. </w:t>
       </w:r>
     </w:p>
     <w:p>
@@ -2135,15 +1971,7 @@
           <w:sz w:val="24"/>
           <w:szCs w:val="24"/>
         </w:rPr>
-        <w:t xml:space="preserve">Return generic name of medicine </w:t>
-      </w:r>
-      <w:r>
-        <w:rPr>
-          <w:rFonts w:ascii="Times New Roman" w:hAnsi="Times New Roman" w:cs="Times New Roman"/>
-          <w:sz w:val="24"/>
-          <w:szCs w:val="24"/>
-        </w:rPr>
-        <w:t>with the highest rating.</w:t>
+        <w:t>Return generic name of medicine with the highest rating.</w:t>
       </w:r>
     </w:p>
     <w:p>
@@ -2209,15 +2037,7 @@
           <w:sz w:val="24"/>
           <w:szCs w:val="24"/>
         </w:rPr>
-        <w:t>Users cannot create new attributes or change attribut</w:t>
-      </w:r>
-      <w:r>
-        <w:rPr>
-          <w:rFonts w:ascii="Times New Roman" w:hAnsi="Times New Roman" w:cs="Times New Roman"/>
-          <w:sz w:val="24"/>
-          <w:szCs w:val="24"/>
-        </w:rPr>
-        <w:t>es due to their restrictive rights.</w:t>
+        <w:t>Users cannot create new attributes or change attributes due to their restrictive rights.</w:t>
       </w:r>
     </w:p>
     <w:p>
@@ -2301,15 +2121,7 @@
           <w:sz w:val="24"/>
           <w:szCs w:val="24"/>
         </w:rPr>
-        <w:t xml:space="preserve">Input is verified and the client can see their view.  If the information is </w:t>
-      </w:r>
-      <w:r>
-        <w:rPr>
-          <w:rFonts w:ascii="Times New Roman" w:hAnsi="Times New Roman" w:cs="Times New Roman"/>
-          <w:sz w:val="24"/>
-          <w:szCs w:val="24"/>
-        </w:rPr>
-        <w:t>not matching, client will be redirected to entering username and password.</w:t>
+        <w:t>Input is verified and the client can see their view.  If the information is not matching, client will be redirected to entering username and password.</w:t>
       </w:r>
     </w:p>
     <w:p>
@@ -2388,15 +2200,7 @@
           <w:sz w:val="24"/>
           <w:szCs w:val="24"/>
         </w:rPr>
-        <w:t>Input is verified and the adm</w:t>
-      </w:r>
-      <w:r>
-        <w:rPr>
-          <w:rFonts w:ascii="Times New Roman" w:hAnsi="Times New Roman" w:cs="Times New Roman"/>
-          <w:sz w:val="24"/>
-          <w:szCs w:val="24"/>
-        </w:rPr>
-        <w:t>inistrator can see their view.  If the information is not matching, client will be redirected to entering username and password.</w:t>
+        <w:t>Input is verified and the administrator can see their view.  If the information is not matching, client will be redirected to entering username and password.</w:t>
       </w:r>
     </w:p>
     <w:p>
@@ -2429,15 +2233,7 @@
           <w:sz w:val="24"/>
           <w:szCs w:val="24"/>
         </w:rPr>
-        <w:t>Closes the view and bring back the regular view which can only search and view basic information</w:t>
-      </w:r>
-      <w:r>
-        <w:rPr>
-          <w:rFonts w:ascii="Times New Roman" w:hAnsi="Times New Roman" w:cs="Times New Roman"/>
-          <w:sz w:val="24"/>
-          <w:szCs w:val="24"/>
-        </w:rPr>
-        <w:t>.</w:t>
+        <w:t>Closes the view and bring back the regular view which can only search and view basic information.</w:t>
       </w:r>
     </w:p>
     <w:p>
@@ -3817,15 +3613,7 @@
           <w:sz w:val="24"/>
           <w:szCs w:val="24"/>
         </w:rPr>
-        <w:t>255</w:t>
-      </w:r>
-      <w:r>
-        <w:rPr>
-          <w:rFonts w:ascii="Times New Roman" w:hAnsi="Times New Roman" w:cs="Times New Roman"/>
-          <w:sz w:val="24"/>
-          <w:szCs w:val="24"/>
-        </w:rPr>
-        <w:t>)</w:t>
+        <w:t>255)</w:t>
       </w:r>
     </w:p>
     <w:p>
@@ -4196,15 +3984,7 @@
           <w:sz w:val="24"/>
           <w:szCs w:val="24"/>
         </w:rPr>
-        <w:t>Me</w:t>
-      </w:r>
-      <w:r>
-        <w:rPr>
-          <w:rFonts w:ascii="Times New Roman" w:hAnsi="Times New Roman" w:cs="Times New Roman"/>
-          <w:sz w:val="24"/>
-          <w:szCs w:val="24"/>
-        </w:rPr>
-        <w:t>dicine.Generic</w:t>
+        <w:t>Medicine.Generic</w:t>
       </w:r>
       <w:proofErr w:type="spellEnd"/>
       <w:r>
@@ -4433,15 +4213,7 @@
           <w:szCs w:val="24"/>
         </w:rPr>
         <w:tab/>
-        <w:t xml:space="preserve">The test plan was to see if any of the functionalities work. This </w:t>
-      </w:r>
-      <w:r>
-        <w:rPr>
-          <w:rFonts w:ascii="Times New Roman" w:hAnsi="Times New Roman" w:cs="Times New Roman"/>
-          <w:sz w:val="24"/>
-          <w:szCs w:val="24"/>
-        </w:rPr>
-        <w:t>includes doing join tables, aggressions such as sum, average, and count.</w:t>
+        <w:t>The test plan was to see if any of the functionalities work. This includes doing join tables, aggressions such as sum, average, and count.</w:t>
       </w:r>
     </w:p>
     <w:p>
@@ -4493,17 +4265,7 @@
           <w:highlight w:val="white"/>
         </w:rPr>
         <w:tab/>
-        <w:t xml:space="preserve">The overall approach to testing this database is to enter as many queries to find the correct answer. Each function of the database will be tested. Searching for a </w:t>
-      </w:r>
-      <w:r>
-        <w:rPr>
-          <w:rFonts w:ascii="Times New Roman" w:eastAsia="Times New Roman" w:hAnsi="Times New Roman" w:cs="Times New Roman"/>
-          <w:color w:val="222222"/>
-          <w:sz w:val="24"/>
-          <w:szCs w:val="24"/>
-          <w:highlight w:val="white"/>
-        </w:rPr>
-        <w:t>will be tested by entering random medicine information.  This approach will be repeated for all search functions. The update function will be tested by entering random details some will be false and verifying that the database interacts correctly.</w:t>
+        <w:t>The overall approach to testing this database is to enter as many queries to find the correct answer. Each function of the database will be tested. Searching for a will be tested by entering random medicine information.  This approach will be repeated for all search functions. The update function will be tested by entering random details some will be false and verifying that the database interacts correctly.</w:t>
       </w:r>
       <w:r>
         <w:rPr>
@@ -4524,17 +4286,7 @@
           <w:szCs w:val="24"/>
           <w:highlight w:val="white"/>
         </w:rPr>
-        <w:t>Each fun</w:t>
-      </w:r>
-      <w:r>
-        <w:rPr>
-          <w:rFonts w:ascii="Times New Roman" w:eastAsia="Times New Roman" w:hAnsi="Times New Roman" w:cs="Times New Roman"/>
-          <w:color w:val="222222"/>
-          <w:sz w:val="24"/>
-          <w:szCs w:val="24"/>
-          <w:highlight w:val="white"/>
-        </w:rPr>
-        <w:t>ction will be run at least once and any errors will be written down. The user requirements will be tested</w:t>
+        <w:t>Each function will be run at least once and any errors will be written down. The user requirements will be tested</w:t>
       </w:r>
       <w:r>
         <w:rPr>
@@ -4544,17 +4296,7 @@
           <w:szCs w:val="24"/>
           <w:highlight w:val="white"/>
         </w:rPr>
-        <w:t>. Functional testing will be performed to check the functions of database. The functional testing is carried out by feeding the input and validates the</w:t>
-      </w:r>
-      <w:r>
-        <w:rPr>
-          <w:rFonts w:ascii="Times New Roman" w:eastAsia="Times New Roman" w:hAnsi="Times New Roman" w:cs="Times New Roman"/>
-          <w:color w:val="111111"/>
-          <w:sz w:val="24"/>
-          <w:szCs w:val="24"/>
-          <w:highlight w:val="white"/>
-        </w:rPr>
-        <w:t xml:space="preserve"> output.</w:t>
+        <w:t>. Functional testing will be performed to check the functions of database. The functional testing is carried out by feeding the input and validates the output.</w:t>
       </w:r>
     </w:p>
     <w:p>
@@ -4852,15 +4594,7 @@
           <w:color w:val="111111"/>
           <w:highlight w:val="white"/>
         </w:rPr>
-        <w:t>The database shows all the entities that correspond with the medicines. It displays the invoice that only correspond with certain symptoms. It lets the user update individual battery quantity and displays the symptoms as we</w:t>
-      </w:r>
-      <w:r>
-        <w:rPr>
-          <w:rFonts w:ascii="Times New Roman" w:eastAsia="Times New Roman" w:hAnsi="Times New Roman" w:cs="Times New Roman"/>
-          <w:color w:val="111111"/>
-          <w:highlight w:val="white"/>
-        </w:rPr>
-        <w:t>ll as the rating for a specific medication.</w:t>
+        <w:t>The database shows all the entities that correspond with the medicines. It displays the invoice that only correspond with certain symptoms. It lets the user update individual battery quantity and displays the symptoms as well as the rating for a specific medication.</w:t>
       </w:r>
     </w:p>
     <w:sectPr>
@@ -5819,6 +5553,7 @@
   <w:style w:type="character" w:default="1" w:styleId="DefaultParagraphFont">
     <w:name w:val="Default Paragraph Font"/>
     <w:uiPriority w:val="1"/>
+    <w:semiHidden/>
     <w:unhideWhenUsed/>
   </w:style>
   <w:style w:type="table" w:default="1" w:styleId="TableNormal">
@@ -6077,572 +5812,6 @@
     </w:rPr>
   </w:style>
 </w:styles>
-</file>
-
-<file path=word/glossary/document.xml><?xml version="1.0" encoding="utf-8"?>
-<w:glossaryDocument xmlns:wpc="http://schemas.microsoft.com/office/word/2010/wordprocessingCanvas" xmlns:mc="http://schemas.openxmlformats.org/markup-compatibility/2006" xmlns:o="urn:schemas-microsoft-com:office:office" xmlns:r="http://schemas.openxmlformats.org/officeDocument/2006/relationships" xmlns:m="http://schemas.openxmlformats.org/officeDocument/2006/math" xmlns:v="urn:schemas-microsoft-com:vml" xmlns:wp14="http://schemas.microsoft.com/office/word/2010/wordprocessingDrawing" xmlns:wp="http://schemas.openxmlformats.org/drawingml/2006/wordprocessingDrawing" xmlns:w10="urn:schemas-microsoft-com:office:word" xmlns:w="http://schemas.openxmlformats.org/wordprocessingml/2006/main" xmlns:w14="http://schemas.microsoft.com/office/word/2010/wordml" xmlns:w15="http://schemas.microsoft.com/office/word/2012/wordml" xmlns:wpg="http://schemas.microsoft.com/office/word/2010/wordprocessingGroup" xmlns:wpi="http://schemas.microsoft.com/office/word/2010/wordprocessingInk" xmlns:wne="http://schemas.microsoft.com/office/word/2006/wordml" xmlns:wps="http://schemas.microsoft.com/office/word/2010/wordprocessingShape" mc:Ignorable="w14 w15 wp14"/>
-</file>
-
-<file path=word/glossary/fontTable.xml><?xml version="1.0" encoding="utf-8"?>
-<w:fonts xmlns:mc="http://schemas.openxmlformats.org/markup-compatibility/2006" xmlns:r="http://schemas.openxmlformats.org/officeDocument/2006/relationships" xmlns:w="http://schemas.openxmlformats.org/wordprocessingml/2006/main" xmlns:w14="http://schemas.microsoft.com/office/word/2010/wordml" xmlns:w15="http://schemas.microsoft.com/office/word/2012/wordml" mc:Ignorable="w14 w15">
-  <w:font w:name="Symbol">
-    <w:panose1 w:val="05050102010706020507"/>
-    <w:charset w:val="02"/>
-    <w:family w:val="roman"/>
-    <w:pitch w:val="variable"/>
-    <w:sig w:usb0="00000000" w:usb1="10000000" w:usb2="00000000" w:usb3="00000000" w:csb0="80000000" w:csb1="00000000"/>
-  </w:font>
-  <w:font w:name="Times New Roman">
-    <w:panose1 w:val="02020603050405020304"/>
-    <w:charset w:val="00"/>
-    <w:family w:val="roman"/>
-    <w:pitch w:val="variable"/>
-    <w:sig w:usb0="E0002AFF" w:usb1="C0007841" w:usb2="00000009" w:usb3="00000000" w:csb0="000001FF" w:csb1="00000000"/>
-  </w:font>
-  <w:font w:name="Courier New">
-    <w:panose1 w:val="02070309020205020404"/>
-    <w:charset w:val="00"/>
-    <w:family w:val="modern"/>
-    <w:pitch w:val="fixed"/>
-    <w:sig w:usb0="E0002AFF" w:usb1="C0007843" w:usb2="00000009" w:usb3="00000000" w:csb0="000001FF" w:csb1="00000000"/>
-  </w:font>
-  <w:font w:name="Wingdings">
-    <w:panose1 w:val="05000000000000000000"/>
-    <w:charset w:val="02"/>
-    <w:family w:val="auto"/>
-    <w:pitch w:val="variable"/>
-    <w:sig w:usb0="00000000" w:usb1="10000000" w:usb2="00000000" w:usb3="00000000" w:csb0="80000000" w:csb1="00000000"/>
-  </w:font>
-  <w:font w:name="Calibri">
-    <w:panose1 w:val="020F0502020204030204"/>
-    <w:charset w:val="00"/>
-    <w:family w:val="swiss"/>
-    <w:pitch w:val="variable"/>
-    <w:sig w:usb0="E00002FF" w:usb1="4000ACFF" w:usb2="00000001" w:usb3="00000000" w:csb0="0000019F" w:csb1="00000000"/>
-  </w:font>
-  <w:font w:name="Calibri Light">
-    <w:panose1 w:val="020F0302020204030204"/>
-    <w:charset w:val="00"/>
-    <w:family w:val="swiss"/>
-    <w:pitch w:val="variable"/>
-    <w:sig w:usb0="A00002EF" w:usb1="4000207B" w:usb2="00000000" w:usb3="00000000" w:csb0="0000019F" w:csb1="00000000"/>
-  </w:font>
-  <w:font w:name="Liberation Sans">
-    <w:altName w:val="Arial"/>
-    <w:charset w:val="01"/>
-    <w:family w:val="swiss"/>
-    <w:pitch w:val="variable"/>
-  </w:font>
-  <w:font w:name="Droid Sans Fallback">
-    <w:panose1 w:val="00000000000000000000"/>
-    <w:charset w:val="00"/>
-    <w:family w:val="roman"/>
-    <w:notTrueType/>
-    <w:pitch w:val="default"/>
-  </w:font>
-  <w:font w:name="FreeSans">
-    <w:altName w:val="Times New Roman"/>
-    <w:panose1 w:val="00000000000000000000"/>
-    <w:charset w:val="00"/>
-    <w:family w:val="roman"/>
-    <w:notTrueType/>
-    <w:pitch w:val="default"/>
-  </w:font>
-</w:fonts>
-</file>
-
-<file path=word/glossary/settings.xml><?xml version="1.0" encoding="utf-8"?>
-<w:settings xmlns:mc="http://schemas.openxmlformats.org/markup-compatibility/2006" xmlns:o="urn:schemas-microsoft-com:office:office" xmlns:r="http://schemas.openxmlformats.org/officeDocument/2006/relationships" xmlns:m="http://schemas.openxmlformats.org/officeDocument/2006/math" xmlns:v="urn:schemas-microsoft-com:vml" xmlns:w10="urn:schemas-microsoft-com:office:word" xmlns:w="http://schemas.openxmlformats.org/wordprocessingml/2006/main" xmlns:w14="http://schemas.microsoft.com/office/word/2010/wordml" xmlns:w15="http://schemas.microsoft.com/office/word/2012/wordml" xmlns:sl="http://schemas.openxmlformats.org/schemaLibrary/2006/main" mc:Ignorable="w14 w15">
-  <w:view w:val="normal"/>
-  <w:defaultTabStop w:val="720"/>
-  <w:characterSpacingControl w:val="doNotCompress"/>
-  <w:compat>
-    <w:useFELayout/>
-    <w:compatSetting w:name="compatibilityMode" w:uri="http://schemas.microsoft.com/office/word" w:val="15"/>
-    <w:compatSetting w:name="overrideTableStyleFontSizeAndJustification" w:uri="http://schemas.microsoft.com/office/word" w:val="1"/>
-    <w:compatSetting w:name="enableOpenTypeFeatures" w:uri="http://schemas.microsoft.com/office/word" w:val="1"/>
-    <w:compatSetting w:name="doNotFlipMirrorIndents" w:uri="http://schemas.microsoft.com/office/word" w:val="1"/>
-    <w:compatSetting w:name="differentiateMultirowTableHeaders" w:uri="http://schemas.microsoft.com/office/word" w:val="1"/>
-  </w:compat>
-  <w:rsids>
-    <w:rsidRoot w:val="00682610"/>
-    <w:rsid w:val="00073075"/>
-    <w:rsid w:val="00682610"/>
-  </w:rsids>
-  <m:mathPr>
-    <m:mathFont m:val="Cambria Math"/>
-    <m:brkBin m:val="before"/>
-    <m:brkBinSub m:val="--"/>
-    <m:smallFrac m:val="0"/>
-    <m:dispDef/>
-    <m:lMargin m:val="0"/>
-    <m:rMargin m:val="0"/>
-    <m:defJc m:val="centerGroup"/>
-    <m:wrapIndent m:val="1440"/>
-    <m:intLim m:val="subSup"/>
-    <m:naryLim m:val="undOvr"/>
-  </m:mathPr>
-  <w:themeFontLang w:val="en-US"/>
-  <w:clrSchemeMapping w:bg1="light1" w:t1="dark1" w:bg2="light2" w:t2="dark2" w:accent1="accent1" w:accent2="accent2" w:accent3="accent3" w:accent4="accent4" w:accent5="accent5" w:accent6="accent6" w:hyperlink="hyperlink" w:followedHyperlink="followedHyperlink"/>
-  <w:decimalSymbol w:val="."/>
-  <w:listSeparator w:val=","/>
-  <w15:chartTrackingRefBased/>
-</w:settings>
-</file>
-
-<file path=word/glossary/styles.xml><?xml version="1.0" encoding="utf-8"?>
-<w:styles xmlns:mc="http://schemas.openxmlformats.org/markup-compatibility/2006" xmlns:r="http://schemas.openxmlformats.org/officeDocument/2006/relationships" xmlns:w="http://schemas.openxmlformats.org/wordprocessingml/2006/main" xmlns:w14="http://schemas.microsoft.com/office/word/2010/wordml" xmlns:w15="http://schemas.microsoft.com/office/word/2012/wordml" mc:Ignorable="w14 w15">
-  <w:docDefaults>
-    <w:rPrDefault>
-      <w:rPr>
-        <w:rFonts w:asciiTheme="minorHAnsi" w:eastAsiaTheme="minorEastAsia" w:hAnsiTheme="minorHAnsi" w:cstheme="minorBidi"/>
-        <w:sz w:val="22"/>
-        <w:szCs w:val="22"/>
-        <w:lang w:val="en-US" w:eastAsia="en-US" w:bidi="ar-SA"/>
-      </w:rPr>
-    </w:rPrDefault>
-    <w:pPrDefault>
-      <w:pPr>
-        <w:spacing w:after="160" w:line="259" w:lineRule="auto"/>
-      </w:pPr>
-    </w:pPrDefault>
-  </w:docDefaults>
-  <w:latentStyles w:defLockedState="0" w:defUIPriority="99" w:defSemiHidden="0" w:defUnhideWhenUsed="0" w:defQFormat="0" w:count="371">
-    <w:lsdException w:name="Normal" w:uiPriority="0" w:qFormat="1"/>
-    <w:lsdException w:name="heading 1" w:uiPriority="9" w:qFormat="1"/>
-    <w:lsdException w:name="heading 2" w:semiHidden="1" w:uiPriority="9" w:unhideWhenUsed="1" w:qFormat="1"/>
-    <w:lsdException w:name="heading 3" w:semiHidden="1" w:uiPriority="9" w:unhideWhenUsed="1" w:qFormat="1"/>
-    <w:lsdException w:name="heading 4" w:semiHidden="1" w:uiPriority="9" w:unhideWhenUsed="1" w:qFormat="1"/>
-    <w:lsdException w:name="heading 5" w:semiHidden="1" w:uiPriority="9" w:unhideWhenUsed="1" w:qFormat="1"/>
-    <w:lsdException w:name="heading 6" w:semiHidden="1" w:uiPriority="9" w:unhideWhenUsed="1" w:qFormat="1"/>
-    <w:lsdException w:name="heading 7" w:semiHidden="1" w:uiPriority="9" w:unhideWhenUsed="1" w:qFormat="1"/>
-    <w:lsdException w:name="heading 8" w:semiHidden="1" w:uiPriority="9" w:unhideWhenUsed="1" w:qFormat="1"/>
-    <w:lsdException w:name="heading 9" w:semiHidden="1" w:uiPriority="9" w:unhideWhenUsed="1" w:qFormat="1"/>
-    <w:lsdException w:name="index 1" w:semiHidden="1" w:unhideWhenUsed="1"/>
-    <w:lsdException w:name="index 2" w:semiHidden="1" w:unhideWhenUsed="1"/>
-    <w:lsdException w:name="index 3" w:semiHidden="1" w:unhideWhenUsed="1"/>
-    <w:lsdException w:name="index 4" w:semiHidden="1" w:unhideWhenUsed="1"/>
-    <w:lsdException w:name="index 5" w:semiHidden="1" w:unhideWhenUsed="1"/>
-    <w:lsdException w:name="index 6" w:semiHidden="1" w:unhideWhenUsed="1"/>
-    <w:lsdException w:name="index 7" w:semiHidden="1" w:unhideWhenUsed="1"/>
-    <w:lsdException w:name="index 8" w:semiHidden="1" w:unhideWhenUsed="1"/>
-    <w:lsdException w:name="index 9" w:semiHidden="1" w:unhideWhenUsed="1"/>
-    <w:lsdException w:name="toc 1" w:semiHidden="1" w:uiPriority="39" w:unhideWhenUsed="1"/>
-    <w:lsdException w:name="toc 2" w:semiHidden="1" w:uiPriority="39" w:unhideWhenUsed="1"/>
-    <w:lsdException w:name="toc 3" w:semiHidden="1" w:uiPriority="39" w:unhideWhenUsed="1"/>
-    <w:lsdException w:name="toc 4" w:semiHidden="1" w:uiPriority="39" w:unhideWhenUsed="1"/>
-    <w:lsdException w:name="toc 5" w:semiHidden="1" w:uiPriority="39" w:unhideWhenUsed="1"/>
-    <w:lsdException w:name="toc 6" w:semiHidden="1" w:uiPriority="39" w:unhideWhenUsed="1"/>
-    <w:lsdException w:name="toc 7" w:semiHidden="1" w:uiPriority="39" w:unhideWhenUsed="1"/>
-    <w:lsdException w:name="toc 8" w:semiHidden="1" w:uiPriority="39" w:unhideWhenUsed="1"/>
-    <w:lsdException w:name="toc 9" w:semiHidden="1" w:uiPriority="39" w:unhideWhenUsed="1"/>
-    <w:lsdException w:name="Normal Indent" w:semiHidden="1" w:unhideWhenUsed="1"/>
-    <w:lsdException w:name="footnote text" w:semiHidden="1" w:unhideWhenUsed="1"/>
-    <w:lsdException w:name="annotation text" w:semiHidden="1" w:unhideWhenUsed="1"/>
-    <w:lsdException w:name="header" w:semiHidden="1" w:unhideWhenUsed="1"/>
-    <w:lsdException w:name="footer" w:semiHidden="1" w:unhideWhenUsed="1"/>
-    <w:lsdException w:name="index heading" w:semiHidden="1" w:unhideWhenUsed="1"/>
-    <w:lsdException w:name="caption" w:semiHidden="1" w:uiPriority="35" w:unhideWhenUsed="1" w:qFormat="1"/>
-    <w:lsdException w:name="table of figures" w:semiHidden="1" w:unhideWhenUsed="1"/>
-    <w:lsdException w:name="envelope address" w:semiHidden="1" w:unhideWhenUsed="1"/>
-    <w:lsdException w:name="envelope return" w:semiHidden="1" w:unhideWhenUsed="1"/>
-    <w:lsdException w:name="footnote reference" w:semiHidden="1" w:unhideWhenUsed="1"/>
-    <w:lsdException w:name="annotation reference" w:semiHidden="1" w:unhideWhenUsed="1"/>
-    <w:lsdException w:name="line number" w:semiHidden="1" w:unhideWhenUsed="1"/>
-    <w:lsdException w:name="page number" w:semiHidden="1" w:unhideWhenUsed="1"/>
-    <w:lsdException w:name="endnote reference" w:semiHidden="1" w:unhideWhenUsed="1"/>
-    <w:lsdException w:name="endnote text" w:semiHidden="1" w:unhideWhenUsed="1"/>
-    <w:lsdException w:name="table of authorities" w:semiHidden="1" w:unhideWhenUsed="1"/>
-    <w:lsdException w:name="macro" w:semiHidden="1" w:unhideWhenUsed="1"/>
-    <w:lsdException w:name="toa heading" w:semiHidden="1" w:unhideWhenUsed="1"/>
-    <w:lsdException w:name="List" w:semiHidden="1" w:unhideWhenUsed="1"/>
-    <w:lsdException w:name="List Bullet" w:semiHidden="1" w:unhideWhenUsed="1"/>
-    <w:lsdException w:name="List Number" w:semiHidden="1" w:unhideWhenUsed="1"/>
-    <w:lsdException w:name="List 2" w:semiHidden="1" w:unhideWhenUsed="1"/>
-    <w:lsdException w:name="List 3" w:semiHidden="1" w:unhideWhenUsed="1"/>
-    <w:lsdException w:name="List 4" w:semiHidden="1" w:unhideWhenUsed="1"/>
-    <w:lsdException w:name="List 5" w:semiHidden="1" w:unhideWhenUsed="1"/>
-    <w:lsdException w:name="List Bullet 2" w:semiHidden="1" w:unhideWhenUsed="1"/>
-    <w:lsdException w:name="List Bullet 3" w:semiHidden="1" w:unhideWhenUsed="1"/>
-    <w:lsdException w:name="List Bullet 4" w:semiHidden="1" w:unhideWhenUsed="1"/>
-    <w:lsdException w:name="List Bullet 5" w:semiHidden="1" w:unhideWhenUsed="1"/>
-    <w:lsdException w:name="List Number 2" w:semiHidden="1" w:unhideWhenUsed="1"/>
-    <w:lsdException w:name="List Number 3" w:semiHidden="1" w:unhideWhenUsed="1"/>
-    <w:lsdException w:name="List Number 4" w:semiHidden="1" w:unhideWhenUsed="1"/>
-    <w:lsdException w:name="List Number 5" w:semiHidden="1" w:unhideWhenUsed="1"/>
-    <w:lsdException w:name="Title" w:uiPriority="10" w:qFormat="1"/>
-    <w:lsdException w:name="Closing" w:semiHidden="1" w:unhideWhenUsed="1"/>
-    <w:lsdException w:name="Signature" w:semiHidden="1" w:unhideWhenUsed="1"/>
-    <w:lsdException w:name="Default Paragraph Font" w:semiHidden="1" w:uiPriority="1" w:unhideWhenUsed="1"/>
-    <w:lsdException w:name="Body Text" w:semiHidden="1" w:unhideWhenUsed="1"/>
-    <w:lsdException w:name="Body Text Indent" w:semiHidden="1" w:unhideWhenUsed="1"/>
-    <w:lsdException w:name="List Continue" w:semiHidden="1" w:unhideWhenUsed="1"/>
-    <w:lsdException w:name="List Continue 2" w:semiHidden="1" w:unhideWhenUsed="1"/>
-    <w:lsdException w:name="List Continue 3" w:semiHidden="1" w:unhideWhenUsed="1"/>
-    <w:lsdException w:name="List Continue 4" w:semiHidden="1" w:unhideWhenUsed="1"/>
-    <w:lsdException w:name="List Continue 5" w:semiHidden="1" w:unhideWhenUsed="1"/>
-    <w:lsdException w:name="Message Header" w:semiHidden="1" w:unhideWhenUsed="1"/>
-    <w:lsdException w:name="Subtitle" w:uiPriority="11" w:qFormat="1"/>
-    <w:lsdException w:name="Salutation" w:semiHidden="1" w:unhideWhenUsed="1"/>
-    <w:lsdException w:name="Date" w:semiHidden="1" w:unhideWhenUsed="1"/>
-    <w:lsdException w:name="Body Text First Indent" w:semiHidden="1" w:unhideWhenUsed="1"/>
-    <w:lsdException w:name="Body Text First Indent 2" w:semiHidden="1" w:unhideWhenUsed="1"/>
-    <w:lsdException w:name="Note Heading" w:semiHidden="1" w:unhideWhenUsed="1"/>
-    <w:lsdException w:name="Body Text 2" w:semiHidden="1" w:unhideWhenUsed="1"/>
-    <w:lsdException w:name="Body Text 3" w:semiHidden="1" w:unhideWhenUsed="1"/>
-    <w:lsdException w:name="Body Text Indent 2" w:semiHidden="1" w:unhideWhenUsed="1"/>
-    <w:lsdException w:name="Body Text Indent 3" w:semiHidden="1" w:unhideWhenUsed="1"/>
-    <w:lsdException w:name="Block Text" w:semiHidden="1" w:unhideWhenUsed="1"/>
-    <w:lsdException w:name="Hyperlink" w:semiHidden="1" w:unhideWhenUsed="1"/>
-    <w:lsdException w:name="FollowedHyperlink" w:semiHidden="1" w:unhideWhenUsed="1"/>
-    <w:lsdException w:name="Strong" w:uiPriority="22" w:qFormat="1"/>
-    <w:lsdException w:name="Emphasis" w:uiPriority="20" w:qFormat="1"/>
-    <w:lsdException w:name="Document Map" w:semiHidden="1" w:unhideWhenUsed="1"/>
-    <w:lsdException w:name="Plain Text" w:semiHidden="1" w:unhideWhenUsed="1"/>
-    <w:lsdException w:name="E-mail Signature" w:semiHidden="1" w:unhideWhenUsed="1"/>
-    <w:lsdException w:name="HTML Top of Form" w:semiHidden="1" w:unhideWhenUsed="1"/>
-    <w:lsdException w:name="HTML Bottom of Form" w:semiHidden="1" w:unhideWhenUsed="1"/>
-    <w:lsdException w:name="Normal (Web)" w:semiHidden="1" w:unhideWhenUsed="1"/>
-    <w:lsdException w:name="HTML Acronym" w:semiHidden="1" w:unhideWhenUsed="1"/>
-    <w:lsdException w:name="HTML Address" w:semiHidden="1" w:unhideWhenUsed="1"/>
-    <w:lsdException w:name="HTML Cite" w:semiHidden="1" w:unhideWhenUsed="1"/>
-    <w:lsdException w:name="HTML Code" w:semiHidden="1" w:unhideWhenUsed="1"/>
-    <w:lsdException w:name="HTML Definition" w:semiHidden="1" w:unhideWhenUsed="1"/>
-    <w:lsdException w:name="HTML Keyboard" w:semiHidden="1" w:unhideWhenUsed="1"/>
-    <w:lsdException w:name="HTML Preformatted" w:semiHidden="1" w:unhideWhenUsed="1"/>
-    <w:lsdException w:name="HTML Sample" w:semiHidden="1" w:unhideWhenUsed="1"/>
-    <w:lsdException w:name="HTML Typewriter" w:semiHidden="1" w:unhideWhenUsed="1"/>
-    <w:lsdException w:name="HTML Variable" w:semiHidden="1" w:unhideWhenUsed="1"/>
-    <w:lsdException w:name="Normal Table" w:semiHidden="1" w:unhideWhenUsed="1"/>
-    <w:lsdException w:name="annotation subject" w:semiHidden="1" w:unhideWhenUsed="1"/>
-    <w:lsdException w:name="No List" w:semiHidden="1" w:unhideWhenUsed="1"/>
-    <w:lsdException w:name="Outline List 1" w:semiHidden="1" w:unhideWhenUsed="1"/>
-    <w:lsdException w:name="Outline List 2" w:semiHidden="1" w:unhideWhenUsed="1"/>
-    <w:lsdException w:name="Outline List 3" w:semiHidden="1" w:unhideWhenUsed="1"/>
-    <w:lsdException w:name="Table Simple 1" w:semiHidden="1" w:unhideWhenUsed="1"/>
-    <w:lsdException w:name="Table Simple 2" w:semiHidden="1" w:unhideWhenUsed="1"/>
-    <w:lsdException w:name="Table Simple 3" w:semiHidden="1" w:unhideWhenUsed="1"/>
-    <w:lsdException w:name="Table Classic 1" w:semiHidden="1" w:unhideWhenUsed="1"/>
-    <w:lsdException w:name="Table Classic 2" w:semiHidden="1" w:unhideWhenUsed="1"/>
-    <w:lsdException w:name="Table Classic 3" w:semiHidden="1" w:unhideWhenUsed="1"/>
-    <w:lsdException w:name="Table Classic 4" w:semiHidden="1" w:unhideWhenUsed="1"/>
-    <w:lsdException w:name="Table Colorful 1" w:semiHidden="1" w:unhideWhenUsed="1"/>
-    <w:lsdException w:name="Table Colorful 2" w:semiHidden="1" w:unhideWhenUsed="1"/>
-    <w:lsdException w:name="Table Colorful 3" w:semiHidden="1" w:unhideWhenUsed="1"/>
-    <w:lsdException w:name="Table Columns 1" w:semiHidden="1" w:unhideWhenUsed="1"/>
-    <w:lsdException w:name="Table Columns 2" w:semiHidden="1" w:unhideWhenUsed="1"/>
-    <w:lsdException w:name="Table Columns 3" w:semiHidden="1" w:unhideWhenUsed="1"/>
-    <w:lsdException w:name="Table Columns 4" w:semiHidden="1" w:unhideWhenUsed="1"/>
-    <w:lsdException w:name="Table Columns 5" w:semiHidden="1" w:unhideWhenUsed="1"/>
-    <w:lsdException w:name="Table Grid 1" w:semiHidden="1" w:unhideWhenUsed="1"/>
-    <w:lsdException w:name="Table Grid 2" w:semiHidden="1" w:unhideWhenUsed="1"/>
-    <w:lsdException w:name="Table Grid 3" w:semiHidden="1" w:unhideWhenUsed="1"/>
-    <w:lsdException w:name="Table Grid 4" w:semiHidden="1" w:unhideWhenUsed="1"/>
-    <w:lsdException w:name="Table Grid 5" w:semiHidden="1" w:unhideWhenUsed="1"/>
-    <w:lsdException w:name="Table Grid 6" w:semiHidden="1" w:unhideWhenUsed="1"/>
-    <w:lsdException w:name="Table Grid 7" w:semiHidden="1" w:unhideWhenUsed="1"/>
-    <w:lsdException w:name="Table Grid 8" w:semiHidden="1" w:unhideWhenUsed="1"/>
-    <w:lsdException w:name="Table List 1" w:semiHidden="1" w:unhideWhenUsed="1"/>
-    <w:lsdException w:name="Table List 2" w:semiHidden="1" w:unhideWhenUsed="1"/>
-    <w:lsdException w:name="Table List 3" w:semiHidden="1" w:unhideWhenUsed="1"/>
-    <w:lsdException w:name="Table List 4" w:semiHidden="1" w:unhideWhenUsed="1"/>
-    <w:lsdException w:name="Table List 5" w:semiHidden="1" w:unhideWhenUsed="1"/>
-    <w:lsdException w:name="Table List 6" w:semiHidden="1" w:unhideWhenUsed="1"/>
-    <w:lsdException w:name="Table List 7" w:semiHidden="1" w:unhideWhenUsed="1"/>
-    <w:lsdException w:name="Table List 8" w:semiHidden="1" w:unhideWhenUsed="1"/>
-    <w:lsdException w:name="Table 3D effects 1" w:semiHidden="1" w:unhideWhenUsed="1"/>
-    <w:lsdException w:name="Table 3D effects 2" w:semiHidden="1" w:unhideWhenUsed="1"/>
-    <w:lsdException w:name="Table 3D effects 3" w:semiHidden="1" w:unhideWhenUsed="1"/>
-    <w:lsdException w:name="Table Contemporary" w:semiHidden="1" w:unhideWhenUsed="1"/>
-    <w:lsdException w:name="Table Elegant" w:semiHidden="1" w:unhideWhenUsed="1"/>
-    <w:lsdException w:name="Table Professional" w:semiHidden="1" w:unhideWhenUsed="1"/>
-    <w:lsdException w:name="Table Subtle 1" w:semiHidden="1" w:unhideWhenUsed="1"/>
-    <w:lsdException w:name="Table Subtle 2" w:semiHidden="1" w:unhideWhenUsed="1"/>
-    <w:lsdException w:name="Table Web 1" w:semiHidden="1" w:unhideWhenUsed="1"/>
-    <w:lsdException w:name="Table Web 2" w:semiHidden="1" w:unhideWhenUsed="1"/>
-    <w:lsdException w:name="Table Web 3" w:semiHidden="1" w:unhideWhenUsed="1"/>
-    <w:lsdException w:name="Balloon Text" w:semiHidden="1" w:unhideWhenUsed="1"/>
-    <w:lsdException w:name="Table Grid" w:uiPriority="39"/>
-    <w:lsdException w:name="Table Theme" w:semiHidden="1" w:unhideWhenUsed="1"/>
-    <w:lsdException w:name="Placeholder Text" w:semiHidden="1"/>
-    <w:lsdException w:name="No Spacing" w:uiPriority="1" w:qFormat="1"/>
-    <w:lsdException w:name="Light Shading" w:uiPriority="60"/>
-    <w:lsdException w:name="Light List" w:uiPriority="61"/>
-    <w:lsdException w:name="Light Grid" w:uiPriority="62"/>
-    <w:lsdException w:name="Medium Shading 1" w:uiPriority="63"/>
-    <w:lsdException w:name="Medium Shading 2" w:uiPriority="64"/>
-    <w:lsdException w:name="Medium List 1" w:uiPriority="65"/>
-    <w:lsdException w:name="Medium List 2" w:uiPriority="66"/>
-    <w:lsdException w:name="Medium Grid 1" w:uiPriority="67"/>
-    <w:lsdException w:name="Medium Grid 2" w:uiPriority="68"/>
-    <w:lsdException w:name="Medium Grid 3" w:uiPriority="69"/>
-    <w:lsdException w:name="Dark List" w:uiPriority="70"/>
-    <w:lsdException w:name="Colorful Shading" w:uiPriority="71"/>
-    <w:lsdException w:name="Colorful List" w:uiPriority="72"/>
-    <w:lsdException w:name="Colorful Grid" w:uiPriority="73"/>
-    <w:lsdException w:name="Light Shading Accent 1" w:uiPriority="60"/>
-    <w:lsdException w:name="Light List Accent 1" w:uiPriority="61"/>
-    <w:lsdException w:name="Light Grid Accent 1" w:uiPriority="62"/>
-    <w:lsdException w:name="Medium Shading 1 Accent 1" w:uiPriority="63"/>
-    <w:lsdException w:name="Medium Shading 2 Accent 1" w:uiPriority="64"/>
-    <w:lsdException w:name="Medium List 1 Accent 1" w:uiPriority="65"/>
-    <w:lsdException w:name="Revision" w:semiHidden="1"/>
-    <w:lsdException w:name="List Paragraph" w:uiPriority="34" w:qFormat="1"/>
-    <w:lsdException w:name="Quote" w:uiPriority="29" w:qFormat="1"/>
-    <w:lsdException w:name="Intense Quote" w:uiPriority="30" w:qFormat="1"/>
-    <w:lsdException w:name="Medium List 2 Accent 1" w:uiPriority="66"/>
-    <w:lsdException w:name="Medium Grid 1 Accent 1" w:uiPriority="67"/>
-    <w:lsdException w:name="Medium Grid 2 Accent 1" w:uiPriority="68"/>
-    <w:lsdException w:name="Medium Grid 3 Accent 1" w:uiPriority="69"/>
-    <w:lsdException w:name="Dark List Accent 1" w:uiPriority="70"/>
-    <w:lsdException w:name="Colorful Shading Accent 1" w:uiPriority="71"/>
-    <w:lsdException w:name="Colorful List Accent 1" w:uiPriority="72"/>
-    <w:lsdException w:name="Colorful Grid Accent 1" w:uiPriority="73"/>
-    <w:lsdException w:name="Light Shading Accent 2" w:uiPriority="60"/>
-    <w:lsdException w:name="Light List Accent 2" w:uiPriority="61"/>
-    <w:lsdException w:name="Light Grid Accent 2" w:uiPriority="62"/>
-    <w:lsdException w:name="Medium Shading 1 Accent 2" w:uiPriority="63"/>
-    <w:lsdException w:name="Medium Shading 2 Accent 2" w:uiPriority="64"/>
-    <w:lsdException w:name="Medium List 1 Accent 2" w:uiPriority="65"/>
-    <w:lsdException w:name="Medium List 2 Accent 2" w:uiPriority="66"/>
-    <w:lsdException w:name="Medium Grid 1 Accent 2" w:uiPriority="67"/>
-    <w:lsdException w:name="Medium Grid 2 Accent 2" w:uiPriority="68"/>
-    <w:lsdException w:name="Medium Grid 3 Accent 2" w:uiPriority="69"/>
-    <w:lsdException w:name="Dark List Accent 2" w:uiPriority="70"/>
-    <w:lsdException w:name="Colorful Shading Accent 2" w:uiPriority="71"/>
-    <w:lsdException w:name="Colorful List Accent 2" w:uiPriority="72"/>
-    <w:lsdException w:name="Colorful Grid Accent 2" w:uiPriority="73"/>
-    <w:lsdException w:name="Light Shading Accent 3" w:uiPriority="60"/>
-    <w:lsdException w:name="Light List Accent 3" w:uiPriority="61"/>
-    <w:lsdException w:name="Light Grid Accent 3" w:uiPriority="62"/>
-    <w:lsdException w:name="Medium Shading 1 Accent 3" w:uiPriority="63"/>
-    <w:lsdException w:name="Medium Shading 2 Accent 3" w:uiPriority="64"/>
-    <w:lsdException w:name="Medium List 1 Accent 3" w:uiPriority="65"/>
-    <w:lsdException w:name="Medium List 2 Accent 3" w:uiPriority="66"/>
-    <w:lsdException w:name="Medium Grid 1 Accent 3" w:uiPriority="67"/>
-    <w:lsdException w:name="Medium Grid 2 Accent 3" w:uiPriority="68"/>
-    <w:lsdException w:name="Medium Grid 3 Accent 3" w:uiPriority="69"/>
-    <w:lsdException w:name="Dark List Accent 3" w:uiPriority="70"/>
-    <w:lsdException w:name="Colorful Shading Accent 3" w:uiPriority="71"/>
-    <w:lsdException w:name="Colorful List Accent 3" w:uiPriority="72"/>
-    <w:lsdException w:name="Colorful Grid Accent 3" w:uiPriority="73"/>
-    <w:lsdException w:name="Light Shading Accent 4" w:uiPriority="60"/>
-    <w:lsdException w:name="Light List Accent 4" w:uiPriority="61"/>
-    <w:lsdException w:name="Light Grid Accent 4" w:uiPriority="62"/>
-    <w:lsdException w:name="Medium Shading 1 Accent 4" w:uiPriority="63"/>
-    <w:lsdException w:name="Medium Shading 2 Accent 4" w:uiPriority="64"/>
-    <w:lsdException w:name="Medium List 1 Accent 4" w:uiPriority="65"/>
-    <w:lsdException w:name="Medium List 2 Accent 4" w:uiPriority="66"/>
-    <w:lsdException w:name="Medium Grid 1 Accent 4" w:uiPriority="67"/>
-    <w:lsdException w:name="Medium Grid 2 Accent 4" w:uiPriority="68"/>
-    <w:lsdException w:name="Medium Grid 3 Accent 4" w:uiPriority="69"/>
-    <w:lsdException w:name="Dark List Accent 4" w:uiPriority="70"/>
-    <w:lsdException w:name="Colorful Shading Accent 4" w:uiPriority="71"/>
-    <w:lsdException w:name="Colorful List Accent 4" w:uiPriority="72"/>
-    <w:lsdException w:name="Colorful Grid Accent 4" w:uiPriority="73"/>
-    <w:lsdException w:name="Light Shading Accent 5" w:uiPriority="60"/>
-    <w:lsdException w:name="Light List Accent 5" w:uiPriority="61"/>
-    <w:lsdException w:name="Light Grid Accent 5" w:uiPriority="62"/>
-    <w:lsdException w:name="Medium Shading 1 Accent 5" w:uiPriority="63"/>
-    <w:lsdException w:name="Medium Shading 2 Accent 5" w:uiPriority="64"/>
-    <w:lsdException w:name="Medium List 1 Accent 5" w:uiPriority="65"/>
-    <w:lsdException w:name="Medium List 2 Accent 5" w:uiPriority="66"/>
-    <w:lsdException w:name="Medium Grid 1 Accent 5" w:uiPriority="67"/>
-    <w:lsdException w:name="Medium Grid 2 Accent 5" w:uiPriority="68"/>
-    <w:lsdException w:name="Medium Grid 3 Accent 5" w:uiPriority="69"/>
-    <w:lsdException w:name="Dark List Accent 5" w:uiPriority="70"/>
-    <w:lsdException w:name="Colorful Shading Accent 5" w:uiPriority="71"/>
-    <w:lsdException w:name="Colorful List Accent 5" w:uiPriority="72"/>
-    <w:lsdException w:name="Colorful Grid Accent 5" w:uiPriority="73"/>
-    <w:lsdException w:name="Light Shading Accent 6" w:uiPriority="60"/>
-    <w:lsdException w:name="Light List Accent 6" w:uiPriority="61"/>
-    <w:lsdException w:name="Light Grid Accent 6" w:uiPriority="62"/>
-    <w:lsdException w:name="Medium Shading 1 Accent 6" w:uiPriority="63"/>
-    <w:lsdException w:name="Medium Shading 2 Accent 6" w:uiPriority="64"/>
-    <w:lsdException w:name="Medium List 1 Accent 6" w:uiPriority="65"/>
-    <w:lsdException w:name="Medium List 2 Accent 6" w:uiPriority="66"/>
-    <w:lsdException w:name="Medium Grid 1 Accent 6" w:uiPriority="67"/>
-    <w:lsdException w:name="Medium Grid 2 Accent 6" w:uiPriority="68"/>
-    <w:lsdException w:name="Medium Grid 3 Accent 6" w:uiPriority="69"/>
-    <w:lsdException w:name="Dark List Accent 6" w:uiPriority="70"/>
-    <w:lsdException w:name="Colorful Shading Accent 6" w:uiPriority="71"/>
-    <w:lsdException w:name="Colorful List Accent 6" w:uiPriority="72"/>
-    <w:lsdException w:name="Colorful Grid Accent 6" w:uiPriority="73"/>
-    <w:lsdException w:name="Subtle Emphasis" w:uiPriority="19" w:qFormat="1"/>
-    <w:lsdException w:name="Intense Emphasis" w:uiPriority="21" w:qFormat="1"/>
-    <w:lsdException w:name="Subtle Reference" w:uiPriority="31" w:qFormat="1"/>
-    <w:lsdException w:name="Intense Reference" w:uiPriority="32" w:qFormat="1"/>
-    <w:lsdException w:name="Book Title" w:uiPriority="33" w:qFormat="1"/>
-    <w:lsdException w:name="Bibliography" w:semiHidden="1" w:uiPriority="37" w:unhideWhenUsed="1"/>
-    <w:lsdException w:name="TOC Heading" w:semiHidden="1" w:uiPriority="39" w:unhideWhenUsed="1" w:qFormat="1"/>
-    <w:lsdException w:name="Plain Table 1" w:uiPriority="41"/>
-    <w:lsdException w:name="Plain Table 2" w:uiPriority="42"/>
-    <w:lsdException w:name="Plain Table 3" w:uiPriority="43"/>
-    <w:lsdException w:name="Plain Table 4" w:uiPriority="44"/>
-    <w:lsdException w:name="Plain Table 5" w:uiPriority="45"/>
-    <w:lsdException w:name="Grid Table Light" w:uiPriority="40"/>
-    <w:lsdException w:name="Grid Table 1 Light" w:uiPriority="46"/>
-    <w:lsdException w:name="Grid Table 2" w:uiPriority="47"/>
-    <w:lsdException w:name="Grid Table 3" w:uiPriority="48"/>
-    <w:lsdException w:name="Grid Table 4" w:uiPriority="49"/>
-    <w:lsdException w:name="Grid Table 5 Dark" w:uiPriority="50"/>
-    <w:lsdException w:name="Grid Table 6 Colorful" w:uiPriority="51"/>
-    <w:lsdException w:name="Grid Table 7 Colorful" w:uiPriority="52"/>
-    <w:lsdException w:name="Grid Table 1 Light Accent 1" w:uiPriority="46"/>
-    <w:lsdException w:name="Grid Table 2 Accent 1" w:uiPriority="47"/>
-    <w:lsdException w:name="Grid Table 3 Accent 1" w:uiPriority="48"/>
-    <w:lsdException w:name="Grid Table 4 Accent 1" w:uiPriority="49"/>
-    <w:lsdException w:name="Grid Table 5 Dark Accent 1" w:uiPriority="50"/>
-    <w:lsdException w:name="Grid Table 6 Colorful Accent 1" w:uiPriority="51"/>
-    <w:lsdException w:name="Grid Table 7 Colorful Accent 1" w:uiPriority="52"/>
-    <w:lsdException w:name="Grid Table 1 Light Accent 2" w:uiPriority="46"/>
-    <w:lsdException w:name="Grid Table 2 Accent 2" w:uiPriority="47"/>
-    <w:lsdException w:name="Grid Table 3 Accent 2" w:uiPriority="48"/>
-    <w:lsdException w:name="Grid Table 4 Accent 2" w:uiPriority="49"/>
-    <w:lsdException w:name="Grid Table 5 Dark Accent 2" w:uiPriority="50"/>
-    <w:lsdException w:name="Grid Table 6 Colorful Accent 2" w:uiPriority="51"/>
-    <w:lsdException w:name="Grid Table 7 Colorful Accent 2" w:uiPriority="52"/>
-    <w:lsdException w:name="Grid Table 1 Light Accent 3" w:uiPriority="46"/>
-    <w:lsdException w:name="Grid Table 2 Accent 3" w:uiPriority="47"/>
-    <w:lsdException w:name="Grid Table 3 Accent 3" w:uiPriority="48"/>
-    <w:lsdException w:name="Grid Table 4 Accent 3" w:uiPriority="49"/>
-    <w:lsdException w:name="Grid Table 5 Dark Accent 3" w:uiPriority="50"/>
-    <w:lsdException w:name="Grid Table 6 Colorful Accent 3" w:uiPriority="51"/>
-    <w:lsdException w:name="Grid Table 7 Colorful Accent 3" w:uiPriority="52"/>
-    <w:lsdException w:name="Grid Table 1 Light Accent 4" w:uiPriority="46"/>
-    <w:lsdException w:name="Grid Table 2 Accent 4" w:uiPriority="47"/>
-    <w:lsdException w:name="Grid Table 3 Accent 4" w:uiPriority="48"/>
-    <w:lsdException w:name="Grid Table 4 Accent 4" w:uiPriority="49"/>
-    <w:lsdException w:name="Grid Table 5 Dark Accent 4" w:uiPriority="50"/>
-    <w:lsdException w:name="Grid Table 6 Colorful Accent 4" w:uiPriority="51"/>
-    <w:lsdException w:name="Grid Table 7 Colorful Accent 4" w:uiPriority="52"/>
-    <w:lsdException w:name="Grid Table 1 Light Accent 5" w:uiPriority="46"/>
-    <w:lsdException w:name="Grid Table 2 Accent 5" w:uiPriority="47"/>
-    <w:lsdException w:name="Grid Table 3 Accent 5" w:uiPriority="48"/>
-    <w:lsdException w:name="Grid Table 4 Accent 5" w:uiPriority="49"/>
-    <w:lsdException w:name="Grid Table 5 Dark Accent 5" w:uiPriority="50"/>
-    <w:lsdException w:name="Grid Table 6 Colorful Accent 5" w:uiPriority="51"/>
-    <w:lsdException w:name="Grid Table 7 Colorful Accent 5" w:uiPriority="52"/>
-    <w:lsdException w:name="Grid Table 1 Light Accent 6" w:uiPriority="46"/>
-    <w:lsdException w:name="Grid Table 2 Accent 6" w:uiPriority="47"/>
-    <w:lsdException w:name="Grid Table 3 Accent 6" w:uiPriority="48"/>
-    <w:lsdException w:name="Grid Table 4 Accent 6" w:uiPriority="49"/>
-    <w:lsdException w:name="Grid Table 5 Dark Accent 6" w:uiPriority="50"/>
-    <w:lsdException w:name="Grid Table 6 Colorful Accent 6" w:uiPriority="51"/>
-    <w:lsdException w:name="Grid Table 7 Colorful Accent 6" w:uiPriority="52"/>
-    <w:lsdException w:name="List Table 1 Light" w:uiPriority="46"/>
-    <w:lsdException w:name="List Table 2" w:uiPriority="47"/>
-    <w:lsdException w:name="List Table 3" w:uiPriority="48"/>
-    <w:lsdException w:name="List Table 4" w:uiPriority="49"/>
-    <w:lsdException w:name="List Table 5 Dark" w:uiPriority="50"/>
-    <w:lsdException w:name="List Table 6 Colorful" w:uiPriority="51"/>
-    <w:lsdException w:name="List Table 7 Colorful" w:uiPriority="52"/>
-    <w:lsdException w:name="List Table 1 Light Accent 1" w:uiPriority="46"/>
-    <w:lsdException w:name="List Table 2 Accent 1" w:uiPriority="47"/>
-    <w:lsdException w:name="List Table 3 Accent 1" w:uiPriority="48"/>
-    <w:lsdException w:name="List Table 4 Accent 1" w:uiPriority="49"/>
-    <w:lsdException w:name="List Table 5 Dark Accent 1" w:uiPriority="50"/>
-    <w:lsdException w:name="List Table 6 Colorful Accent 1" w:uiPriority="51"/>
-    <w:lsdException w:name="List Table 7 Colorful Accent 1" w:uiPriority="52"/>
-    <w:lsdException w:name="List Table 1 Light Accent 2" w:uiPriority="46"/>
-    <w:lsdException w:name="List Table 2 Accent 2" w:uiPriority="47"/>
-    <w:lsdException w:name="List Table 3 Accent 2" w:uiPriority="48"/>
-    <w:lsdException w:name="List Table 4 Accent 2" w:uiPriority="49"/>
-    <w:lsdException w:name="List Table 5 Dark Accent 2" w:uiPriority="50"/>
-    <w:lsdException w:name="List Table 6 Colorful Accent 2" w:uiPriority="51"/>
-    <w:lsdException w:name="List Table 7 Colorful Accent 2" w:uiPriority="52"/>
-    <w:lsdException w:name="List Table 1 Light Accent 3" w:uiPriority="46"/>
-    <w:lsdException w:name="List Table 2 Accent 3" w:uiPriority="47"/>
-    <w:lsdException w:name="List Table 3 Accent 3" w:uiPriority="48"/>
-    <w:lsdException w:name="List Table 4 Accent 3" w:uiPriority="49"/>
-    <w:lsdException w:name="List Table 5 Dark Accent 3" w:uiPriority="50"/>
-    <w:lsdException w:name="List Table 6 Colorful Accent 3" w:uiPriority="51"/>
-    <w:lsdException w:name="List Table 7 Colorful Accent 3" w:uiPriority="52"/>
-    <w:lsdException w:name="List Table 1 Light Accent 4" w:uiPriority="46"/>
-    <w:lsdException w:name="List Table 2 Accent 4" w:uiPriority="47"/>
-    <w:lsdException w:name="List Table 3 Accent 4" w:uiPriority="48"/>
-    <w:lsdException w:name="List Table 4 Accent 4" w:uiPriority="49"/>
-    <w:lsdException w:name="List Table 5 Dark Accent 4" w:uiPriority="50"/>
-    <w:lsdException w:name="List Table 6 Colorful Accent 4" w:uiPriority="51"/>
-    <w:lsdException w:name="List Table 7 Colorful Accent 4" w:uiPriority="52"/>
-    <w:lsdException w:name="List Table 1 Light Accent 5" w:uiPriority="46"/>
-    <w:lsdException w:name="List Table 2 Accent 5" w:uiPriority="47"/>
-    <w:lsdException w:name="List Table 3 Accent 5" w:uiPriority="48"/>
-    <w:lsdException w:name="List Table 4 Accent 5" w:uiPriority="49"/>
-    <w:lsdException w:name="List Table 5 Dark Accent 5" w:uiPriority="50"/>
-    <w:lsdException w:name="List Table 6 Colorful Accent 5" w:uiPriority="51"/>
-    <w:lsdException w:name="List Table 7 Colorful Accent 5" w:uiPriority="52"/>
-    <w:lsdException w:name="List Table 1 Light Accent 6" w:uiPriority="46"/>
-    <w:lsdException w:name="List Table 2 Accent 6" w:uiPriority="47"/>
-    <w:lsdException w:name="List Table 3 Accent 6" w:uiPriority="48"/>
-    <w:lsdException w:name="List Table 4 Accent 6" w:uiPriority="49"/>
-    <w:lsdException w:name="List Table 5 Dark Accent 6" w:uiPriority="50"/>
-    <w:lsdException w:name="List Table 6 Colorful Accent 6" w:uiPriority="51"/>
-    <w:lsdException w:name="List Table 7 Colorful Accent 6" w:uiPriority="52"/>
-  </w:latentStyles>
-  <w:style w:type="paragraph" w:default="1" w:styleId="Normal">
-    <w:name w:val="Normal"/>
-    <w:qFormat/>
-  </w:style>
-  <w:style w:type="character" w:default="1" w:styleId="DefaultParagraphFont">
-    <w:name w:val="Default Paragraph Font"/>
-    <w:uiPriority w:val="1"/>
-    <w:semiHidden/>
-    <w:unhideWhenUsed/>
-  </w:style>
-  <w:style w:type="table" w:default="1" w:styleId="TableNormal">
-    <w:name w:val="Normal Table"/>
-    <w:uiPriority w:val="99"/>
-    <w:semiHidden/>
-    <w:unhideWhenUsed/>
-    <w:tblPr>
-      <w:tblInd w:w="0" w:type="dxa"/>
-      <w:tblCellMar>
-        <w:top w:w="0" w:type="dxa"/>
-        <w:left w:w="108" w:type="dxa"/>
-        <w:bottom w:w="0" w:type="dxa"/>
-        <w:right w:w="108" w:type="dxa"/>
-      </w:tblCellMar>
-    </w:tblPr>
-  </w:style>
-  <w:style w:type="numbering" w:default="1" w:styleId="NoList">
-    <w:name w:val="No List"/>
-    <w:uiPriority w:val="99"/>
-    <w:semiHidden/>
-    <w:unhideWhenUsed/>
-  </w:style>
-  <w:style w:type="paragraph" w:customStyle="1" w:styleId="E005954936E546969AFAF8F467868D56">
-    <w:name w:val="E005954936E546969AFAF8F467868D56"/>
-    <w:rsid w:val="00682610"/>
-  </w:style>
-  <w:style w:type="paragraph" w:customStyle="1" w:styleId="A31AB77ED10C4CB3AFE68641AB2E871E">
-    <w:name w:val="A31AB77ED10C4CB3AFE68641AB2E871E"/>
-    <w:rsid w:val="00682610"/>
-  </w:style>
-  <w:style w:type="paragraph" w:customStyle="1" w:styleId="12CE00D02BA4468C8DDF25FA1B5C22E7">
-    <w:name w:val="12CE00D02BA4468C8DDF25FA1B5C22E7"/>
-    <w:rsid w:val="00682610"/>
-  </w:style>
-  <w:style w:type="paragraph" w:customStyle="1" w:styleId="8E26BE7DE687490BA059EFA546AAD1D9">
-    <w:name w:val="8E26BE7DE687490BA059EFA546AAD1D9"/>
-    <w:rsid w:val="00682610"/>
-  </w:style>
-  <w:style w:type="paragraph" w:customStyle="1" w:styleId="995C3C7EF8294C9BA8EC533DFC8567FB">
-    <w:name w:val="995C3C7EF8294C9BA8EC533DFC8567FB"/>
-    <w:rsid w:val="00682610"/>
-  </w:style>
-  <w:style w:type="paragraph" w:customStyle="1" w:styleId="418CB07AE2694D7D986CADB88A97B1C4">
-    <w:name w:val="418CB07AE2694D7D986CADB88A97B1C4"/>
-    <w:rsid w:val="00682610"/>
-  </w:style>
-</w:styles>
-</file>
-
-<file path=word/glossary/webSettings.xml><?xml version="1.0" encoding="utf-8"?>
-<w:webSettings xmlns:mc="http://schemas.openxmlformats.org/markup-compatibility/2006" xmlns:r="http://schemas.openxmlformats.org/officeDocument/2006/relationships" xmlns:w="http://schemas.openxmlformats.org/wordprocessingml/2006/main" xmlns:w14="http://schemas.microsoft.com/office/word/2010/wordml" xmlns:w15="http://schemas.microsoft.com/office/word/2012/wordml" mc:Ignorable="w14 w15">
-  <w:optimizeForBrowser/>
-  <w:allowPNG/>
-</w:webSettings>
 </file>
 
 <file path=word/theme/theme1.xml><?xml version="1.0" encoding="utf-8"?>
@@ -6911,7 +6080,7 @@
 </file>
 
 <file path=customXml/itemProps1.xml><?xml version="1.0" encoding="utf-8"?>
-<ds:datastoreItem xmlns:ds="http://schemas.openxmlformats.org/officeDocument/2006/customXml" ds:itemID="{BAA74B22-1E01-4202-9715-387B13FDE2A1}">
+<ds:datastoreItem xmlns:ds="http://schemas.openxmlformats.org/officeDocument/2006/customXml" ds:itemID="{3151A09B-E106-49CA-B131-7DF5C60EE618}">
   <ds:schemaRefs>
     <ds:schemaRef ds:uri="http://schemas.openxmlformats.org/officeDocument/2006/bibliography"/>
   </ds:schemaRefs>

</xml_diff>